<commit_message>
Remove bookmarks in docx files
</commit_message>
<xml_diff>
--- a/pwiz_tools/Skyline/Documentation/Tutorials/AbsoluteQuant/ja/Skyline Absolute Quantification_ja.docx
+++ b/pwiz_tools/Skyline/Documentation/Tutorials/AbsoluteQuant/ja/Skyline Absolute Quantification_ja.docx
@@ -1,6 +1,6 @@
 
 <file path=word/document.xml><?xml version="1.0" encoding="utf-8"?>
-<w:document xmlns:wpc="http://schemas.microsoft.com/office/word/2010/wordprocessingCanvas" xmlns:cx="http://schemas.microsoft.com/office/drawing/2014/chartex" xmlns:cx1="http://schemas.microsoft.com/office/drawing/2015/9/8/chartex" xmlns:cx2="http://schemas.microsoft.com/office/drawing/2015/10/21/chartex" xmlns:cx3="http://schemas.microsoft.com/office/drawing/2016/5/9/chartex" xmlns:cx4="http://schemas.microsoft.com/office/drawing/2016/5/10/chartex" xmlns:cx5="http://schemas.microsoft.com/office/drawing/2016/5/11/chartex" xmlns:cx6="http://schemas.microsoft.com/office/drawing/2016/5/12/chartex" xmlns:cx7="http://schemas.microsoft.com/office/drawing/2016/5/13/chartex" xmlns:cx8="http://schemas.microsoft.com/office/drawing/2016/5/14/chartex" xmlns:mc="http://schemas.openxmlformats.org/markup-compatibility/2006" xmlns:aink="http://schemas.microsoft.com/office/drawing/2016/ink" xmlns:am3d="http://schemas.microsoft.com/office/drawing/2017/model3d" xmlns:o="urn:schemas-microsoft-com:office:office" xmlns:r="http://schemas.openxmlformats.org/officeDocument/2006/relationships" xmlns:m="http://schemas.openxmlformats.org/officeDocument/2006/math" xmlns:v="urn:schemas-microsoft-com:vml" xmlns:wp14="http://schemas.microsoft.com/office/word/2010/wordprocessingDrawing" xmlns:wp="http://schemas.openxmlformats.org/drawingml/2006/wordprocessingDrawing" xmlns:w10="urn:schemas-microsoft-com:office:word" xmlns:w="http://schemas.openxmlformats.org/wordprocessingml/2006/main" xmlns:w14="http://schemas.microsoft.com/office/word/2010/wordml" xmlns:w15="http://schemas.microsoft.com/office/word/2012/wordml" xmlns:w16cex="http://schemas.microsoft.com/office/word/2018/wordml/cex" xmlns:w16cid="http://schemas.microsoft.com/office/word/2016/wordml/cid" xmlns:w16="http://schemas.microsoft.com/office/word/2018/wordml" xmlns:w16sdtdh="http://schemas.microsoft.com/office/word/2020/wordml/sdtdatahash" xmlns:w16se="http://schemas.microsoft.com/office/word/2015/wordml/symex" xmlns:wpg="http://schemas.microsoft.com/office/word/2010/wordprocessingGroup" xmlns:wpi="http://schemas.microsoft.com/office/word/2010/wordprocessingInk" xmlns:wne="http://schemas.microsoft.com/office/word/2006/wordml" xmlns:wps="http://schemas.microsoft.com/office/word/2010/wordprocessingShape" mc:Ignorable="w14 w15 w16se w16cid w16 w16cex w16sdtdh wp14">
+<w:document xmlns:wpc="http://schemas.microsoft.com/office/word/2010/wordprocessingCanvas" xmlns:cx="http://schemas.microsoft.com/office/drawing/2014/chartex" xmlns:cx1="http://schemas.microsoft.com/office/drawing/2015/9/8/chartex" xmlns:cx2="http://schemas.microsoft.com/office/drawing/2015/10/21/chartex" xmlns:cx3="http://schemas.microsoft.com/office/drawing/2016/5/9/chartex" xmlns:cx4="http://schemas.microsoft.com/office/drawing/2016/5/10/chartex" xmlns:cx5="http://schemas.microsoft.com/office/drawing/2016/5/11/chartex" xmlns:cx6="http://schemas.microsoft.com/office/drawing/2016/5/12/chartex" xmlns:cx7="http://schemas.microsoft.com/office/drawing/2016/5/13/chartex" xmlns:cx8="http://schemas.microsoft.com/office/drawing/2016/5/14/chartex" xmlns:mc="http://schemas.openxmlformats.org/markup-compatibility/2006" xmlns:aink="http://schemas.microsoft.com/office/drawing/2016/ink" xmlns:am3d="http://schemas.microsoft.com/office/drawing/2017/model3d" xmlns:o="urn:schemas-microsoft-com:office:office" xmlns:oel="http://schemas.microsoft.com/office/2019/extlst" xmlns:r="http://schemas.openxmlformats.org/officeDocument/2006/relationships" xmlns:m="http://schemas.openxmlformats.org/officeDocument/2006/math" xmlns:v="urn:schemas-microsoft-com:vml" xmlns:wp14="http://schemas.microsoft.com/office/word/2010/wordprocessingDrawing" xmlns:wp="http://schemas.openxmlformats.org/drawingml/2006/wordprocessingDrawing" xmlns:w10="urn:schemas-microsoft-com:office:word" xmlns:w="http://schemas.openxmlformats.org/wordprocessingml/2006/main" xmlns:w14="http://schemas.microsoft.com/office/word/2010/wordml" xmlns:w15="http://schemas.microsoft.com/office/word/2012/wordml" xmlns:w16cex="http://schemas.microsoft.com/office/word/2018/wordml/cex" xmlns:w16cid="http://schemas.microsoft.com/office/word/2016/wordml/cid" xmlns:w16="http://schemas.microsoft.com/office/word/2018/wordml" xmlns:w16du="http://schemas.microsoft.com/office/word/2023/wordml/word16du" xmlns:w16sdtdh="http://schemas.microsoft.com/office/word/2020/wordml/sdtdatahash" xmlns:w16se="http://schemas.microsoft.com/office/word/2015/wordml/symex" xmlns:wpg="http://schemas.microsoft.com/office/word/2010/wordprocessingGroup" xmlns:wpi="http://schemas.microsoft.com/office/word/2010/wordprocessingInk" xmlns:wne="http://schemas.microsoft.com/office/word/2006/wordml" xmlns:wps="http://schemas.microsoft.com/office/word/2010/wordprocessingShape" mc:Ignorable="w14 w15 w16se w16cid w16 w16cex w16sdtdh w16du wp14">
   <w:body>
     <w:p>
       <w:pPr>
@@ -1011,13 +1011,8 @@
         </w:rPr>
         <w:t>（</w:t>
       </w:r>
-      <w:proofErr w:type="spellStart"/>
-      <w:r>
-        <w:t>Stergachis</w:t>
-      </w:r>
-      <w:proofErr w:type="spellEnd"/>
-      <w:r>
-        <w:t xml:space="preserve"> et al.</w:t>
+      <w:r>
+        <w:t>Stergachis et al.</w:t>
       </w:r>
       <w:r>
         <w:rPr>
@@ -1639,7 +1634,7 @@
         </w:rPr>
         <w:lastRenderedPageBreak/>
         <w:drawing>
-          <wp:inline distT="0" distB="0" distL="0" distR="0" wp14:anchorId="4CB371F3" wp14:editId="1B275730">
+          <wp:inline distT="0" distB="0" distL="0" distR="0" wp14:anchorId="4CB371F3" wp14:editId="05DD9EE1">
             <wp:extent cx="5915025" cy="4632802"/>
             <wp:effectExtent l="0" t="0" r="0" b="0"/>
             <wp:docPr id="26" name="Picture 26"/>
@@ -1846,7 +1841,6 @@
       </w:pPr>
       <w:bookmarkStart w:id="0" w:name="_Hlk32583422"/>
       <w:r>
-        <w:lastRenderedPageBreak/>
         <w:t>本チュートリアルを始める前</w:t>
       </w:r>
       <w:r>
@@ -2446,7 +2440,6 @@
         <w:pStyle w:val="Heading2"/>
       </w:pPr>
       <w:r>
-        <w:lastRenderedPageBreak/>
         <w:t>トランジション設定を行う</w:t>
       </w:r>
     </w:p>
@@ -2733,7 +2726,6 @@
         <w:spacing w:after="0"/>
       </w:pPr>
       <w:r>
-        <w:lastRenderedPageBreak/>
         <w:t xml:space="preserve">[ </w:t>
       </w:r>
       <w:r>
@@ -3124,7 +3116,6 @@
         <w:pStyle w:val="Heading2"/>
       </w:pPr>
       <w:r>
-        <w:lastRenderedPageBreak/>
         <w:t>ペプチド設定を行う</w:t>
       </w:r>
     </w:p>
@@ -3443,7 +3434,6 @@
         <w:spacing w:before="240"/>
       </w:pPr>
       <w:r>
-        <w:lastRenderedPageBreak/>
         <w:t xml:space="preserve">[ </w:t>
       </w:r>
       <w:r>
@@ -3714,7 +3704,6 @@
         <w:rPr>
           <w:noProof/>
         </w:rPr>
-        <w:lastRenderedPageBreak/>
         <w:drawing>
           <wp:inline distT="0" distB="0" distL="0" distR="0" wp14:anchorId="3E403754" wp14:editId="4097794B">
             <wp:extent cx="5943600" cy="1758950"/>
@@ -3851,11 +3840,9 @@
       <w:r>
         <w:t>最初のトランジションリストをエクスポートする前に、まず次の手順でドキュメントを</w:t>
       </w:r>
-      <w:proofErr w:type="spellStart"/>
       <w:r>
         <w:t>AbsoluteQuant</w:t>
       </w:r>
-      <w:proofErr w:type="spellEnd"/>
       <w:r>
         <w:t>フォルダに保存します。</w:t>
       </w:r>
@@ -3913,11 +3900,9 @@
           <w:numId w:val="55"/>
         </w:numPr>
       </w:pPr>
-      <w:proofErr w:type="spellStart"/>
       <w:r>
         <w:t>AbsoluteQuant</w:t>
       </w:r>
-      <w:proofErr w:type="spellEnd"/>
       <w:r>
         <w:t>フォルダに移動します。</w:t>
       </w:r>
@@ -3945,11 +3930,9 @@
       <w:r>
         <w:t>フィールドに「</w:t>
       </w:r>
-      <w:proofErr w:type="spellStart"/>
       <w:r>
         <w:t>AbsoluteQuantTutorial</w:t>
       </w:r>
-      <w:proofErr w:type="spellEnd"/>
       <w:r>
         <w:t>」と入力します。</w:t>
       </w:r>
@@ -4129,7 +4112,6 @@
         <w:spacing w:after="0"/>
       </w:pPr>
       <w:r>
-        <w:lastRenderedPageBreak/>
         <w:t xml:space="preserve">[ </w:t>
       </w:r>
       <w:r>
@@ -4538,17 +4520,11 @@
         <w:t>Skyline</w:t>
       </w:r>
       <w:r>
-        <w:t>ドキュメントにインポートされます。インポートするファイルは、</w:t>
-      </w:r>
-      <w:r>
-        <w:lastRenderedPageBreak/>
-        <w:t>このチュートリアルのために作成した</w:t>
-      </w:r>
-      <w:proofErr w:type="spellStart"/>
+        <w:t>ドキュメントにインポートされます。インポートするファイルは、このチュートリアルのために作成した</w:t>
+      </w:r>
       <w:r>
         <w:t>AbsoluteQuant</w:t>
       </w:r>
-      <w:proofErr w:type="spellEnd"/>
       <w:r>
         <w:t>フォルダに入っており、以下のような名称になっています。</w:t>
       </w:r>
@@ -4860,7 +4836,6 @@
         <w:spacing w:before="240"/>
       </w:pPr>
       <w:r>
-        <w:lastRenderedPageBreak/>
         <w:t xml:space="preserve">[ </w:t>
       </w:r>
       <w:r>
@@ -4957,7 +4932,6 @@
         <w:ind w:left="0" w:firstLine="0"/>
       </w:pPr>
       <w:r>
-        <w:lastRenderedPageBreak/>
         <w:t xml:space="preserve">[ </w:t>
       </w:r>
       <w:r>
@@ -5213,11 +5187,9 @@
       <w:r>
         <w:t>をクリックします（</w:t>
       </w:r>
-      <w:proofErr w:type="spellStart"/>
       <w:r>
         <w:t>Ctrl+T</w:t>
       </w:r>
-      <w:proofErr w:type="spellEnd"/>
       <w:r>
         <w:t>）。</w:t>
       </w:r>
@@ -5264,7 +5236,6 @@
         <w:ind w:left="720" w:hanging="360"/>
       </w:pPr>
       <w:r>
-        <w:lastRenderedPageBreak/>
         <w:t>以下のように</w:t>
       </w:r>
       <w:r>
@@ -5798,7 +5769,6 @@
         </w:numPr>
       </w:pPr>
       <w:r>
-        <w:lastRenderedPageBreak/>
         <w:t xml:space="preserve">[ </w:t>
       </w:r>
       <w:r>
@@ -6165,11 +6135,9 @@
       <w:r>
         <w:t>をクリックします（</w:t>
       </w:r>
-      <w:proofErr w:type="spellStart"/>
       <w:r>
         <w:t>Ctrl+Shift+T</w:t>
       </w:r>
-      <w:proofErr w:type="spellEnd"/>
       <w:r>
         <w:t>）。</w:t>
       </w:r>
@@ -6272,7 +6240,6 @@
         <w:keepNext/>
       </w:pPr>
       <w:r>
-        <w:lastRenderedPageBreak/>
         <w:t>または</w:t>
       </w:r>
       <w:r>
@@ -6762,7 +6729,6 @@
         <w:rPr>
           <w:noProof/>
         </w:rPr>
-        <w:lastRenderedPageBreak/>
         <w:drawing>
           <wp:inline distT="0" distB="0" distL="0" distR="0" wp14:anchorId="4873CCBF" wp14:editId="1D829082">
             <wp:extent cx="5943600" cy="2649220"/>
@@ -7026,13 +6992,8 @@
       <w:r>
         <w:t>フィールドに「</w:t>
       </w:r>
-      <w:proofErr w:type="spellStart"/>
-      <w:r>
-        <w:t>fmol</w:t>
-      </w:r>
-      <w:proofErr w:type="spellEnd"/>
-      <w:r>
-        <w:t>/ul</w:t>
+      <w:r>
+        <w:t>fmol/ul</w:t>
       </w:r>
       <w:r>
         <w:t>」と入力します。</w:t>
@@ -7044,7 +7005,6 @@
         <w:spacing w:before="240"/>
       </w:pPr>
       <w:r>
-        <w:lastRenderedPageBreak/>
         <w:t xml:space="preserve">[ </w:t>
       </w:r>
       <w:r>
@@ -7385,7 +7345,6 @@
               <w:rPr>
                 <w:rFonts w:hint="eastAsia"/>
               </w:rPr>
-              <w:lastRenderedPageBreak/>
               <w:t>標準</w:t>
             </w:r>
           </w:p>
@@ -7751,7 +7710,6 @@
         <w:rPr>
           <w:noProof/>
         </w:rPr>
-        <w:lastRenderedPageBreak/>
         <w:drawing>
           <wp:inline distT="0" distB="0" distL="0" distR="0" wp14:anchorId="6B183C98" wp14:editId="1BD9712E">
             <wp:extent cx="5229225" cy="4114800"/>
@@ -7952,15 +7910,7 @@
         <w:t>上に表示されます。ここでは試料の濃度が</w:t>
       </w:r>
       <w:r>
-        <w:t xml:space="preserve">1.8554 </w:t>
-      </w:r>
-      <w:proofErr w:type="spellStart"/>
-      <w:r>
-        <w:t>fmol</w:t>
-      </w:r>
-      <w:proofErr w:type="spellEnd"/>
-      <w:r>
-        <w:t>/ul</w:t>
+        <w:t>1.8554 fmol/ul</w:t>
       </w:r>
       <w:r>
         <w:t>と</w:t>
@@ -8200,7 +8150,6 @@
         <w:pStyle w:val="Heading1"/>
       </w:pPr>
       <w:r>
-        <w:lastRenderedPageBreak/>
         <w:t>参</w:t>
       </w:r>
       <w:r>
@@ -8238,21 +8187,7 @@
         <w:rPr>
           <w:rFonts w:asciiTheme="majorHAnsi" w:eastAsiaTheme="majorEastAsia" w:hAnsiTheme="majorHAnsi"/>
         </w:rPr>
-        <w:t xml:space="preserve">Gerber, S.A., Rush, J., </w:t>
-      </w:r>
-      <w:proofErr w:type="spellStart"/>
-      <w:r>
-        <w:rPr>
-          <w:rFonts w:asciiTheme="majorHAnsi" w:eastAsiaTheme="majorEastAsia" w:hAnsiTheme="majorHAnsi"/>
-        </w:rPr>
-        <w:t>Stemman</w:t>
-      </w:r>
-      <w:proofErr w:type="spellEnd"/>
-      <w:r>
-        <w:rPr>
-          <w:rFonts w:asciiTheme="majorHAnsi" w:eastAsiaTheme="majorEastAsia" w:hAnsiTheme="majorHAnsi"/>
-        </w:rPr>
-        <w:t xml:space="preserve">, O., Kirschner, M.W. &amp; Gygi, S.P. Absolute quantification of proteins and phosphoproteins from cell lysates by tandem MS. </w:t>
+        <w:t xml:space="preserve">Gerber, S.A., Rush, J., Stemman, O., Kirschner, M.W. &amp; Gygi, S.P. Absolute quantification of proteins and phosphoproteins from cell lysates by tandem MS. </w:t>
       </w:r>
       <w:r>
         <w:rPr>
@@ -8340,21 +8275,12 @@
           <w:szCs w:val="22"/>
         </w:rPr>
       </w:pPr>
-      <w:proofErr w:type="spellStart"/>
       <w:r>
         <w:rPr>
           <w:rFonts w:asciiTheme="majorHAnsi" w:eastAsiaTheme="majorEastAsia" w:hAnsiTheme="majorHAnsi"/>
           <w:sz w:val="22"/>
         </w:rPr>
-        <w:t>Lavagnini</w:t>
-      </w:r>
-      <w:proofErr w:type="spellEnd"/>
-      <w:r>
-        <w:rPr>
-          <w:rFonts w:asciiTheme="majorHAnsi" w:eastAsiaTheme="majorEastAsia" w:hAnsiTheme="majorHAnsi"/>
-          <w:sz w:val="22"/>
-        </w:rPr>
-        <w:t xml:space="preserve">, I. &amp; Magno, F. A statistical overview on univariate calibration, inverse regression, and detection limits: Application to gas chromatography/mass spectrometry technique. </w:t>
+        <w:t xml:space="preserve">Lavagnini, I. &amp; Magno, F. A statistical overview on univariate calibration, inverse regression, and detection limits: Application to gas chromatography/mass spectrometry technique. </w:t>
       </w:r>
       <w:r>
         <w:rPr>
@@ -8549,33 +8475,11 @@
           <w:rFonts w:ascii="Cambria" w:eastAsia="Cambria" w:hAnsi="Cambria" w:cs="Calibri"/>
         </w:rPr>
       </w:pPr>
-      <w:proofErr w:type="spellStart"/>
       <w:r>
         <w:rPr>
           <w:rFonts w:ascii="Cambria" w:eastAsia="Cambria" w:hAnsi="Cambria"/>
         </w:rPr>
-        <w:t>Stergachis</w:t>
-      </w:r>
-      <w:proofErr w:type="spellEnd"/>
-      <w:r>
-        <w:rPr>
-          <w:rFonts w:ascii="Cambria" w:eastAsia="Cambria" w:hAnsi="Cambria"/>
-        </w:rPr>
-        <w:t xml:space="preserve">, A., MacLean, B., Lee, K., </w:t>
-      </w:r>
-      <w:proofErr w:type="spellStart"/>
-      <w:r>
-        <w:rPr>
-          <w:rFonts w:ascii="Cambria" w:eastAsia="Cambria" w:hAnsi="Cambria"/>
-        </w:rPr>
-        <w:t>Stamatoyannopoulos</w:t>
-      </w:r>
-      <w:proofErr w:type="spellEnd"/>
-      <w:r>
-        <w:rPr>
-          <w:rFonts w:ascii="Cambria" w:eastAsia="Cambria" w:hAnsi="Cambria"/>
-        </w:rPr>
-        <w:t xml:space="preserve">, J. A., &amp; MacCoss, M. J., Rapid empirical discovery of optimal peptides for targeted proteomics </w:t>
+        <w:t xml:space="preserve">Stergachis, A., MacLean, B., Lee, K., Stamatoyannopoulos, J. A., &amp; MacCoss, M. J., Rapid empirical discovery of optimal peptides for targeted proteomics </w:t>
       </w:r>
       <w:r>
         <w:rPr>
@@ -8613,7 +8517,7 @@
 </file>
 
 <file path=word/endnotes.xml><?xml version="1.0" encoding="utf-8"?>
-<w:endnotes xmlns:wpc="http://schemas.microsoft.com/office/word/2010/wordprocessingCanvas" xmlns:cx="http://schemas.microsoft.com/office/drawing/2014/chartex" xmlns:cx1="http://schemas.microsoft.com/office/drawing/2015/9/8/chartex" xmlns:cx2="http://schemas.microsoft.com/office/drawing/2015/10/21/chartex" xmlns:cx3="http://schemas.microsoft.com/office/drawing/2016/5/9/chartex" xmlns:cx4="http://schemas.microsoft.com/office/drawing/2016/5/10/chartex" xmlns:cx5="http://schemas.microsoft.com/office/drawing/2016/5/11/chartex" xmlns:cx6="http://schemas.microsoft.com/office/drawing/2016/5/12/chartex" xmlns:cx7="http://schemas.microsoft.com/office/drawing/2016/5/13/chartex" xmlns:cx8="http://schemas.microsoft.com/office/drawing/2016/5/14/chartex" xmlns:mc="http://schemas.openxmlformats.org/markup-compatibility/2006" xmlns:aink="http://schemas.microsoft.com/office/drawing/2016/ink" xmlns:am3d="http://schemas.microsoft.com/office/drawing/2017/model3d" xmlns:o="urn:schemas-microsoft-com:office:office" xmlns:r="http://schemas.openxmlformats.org/officeDocument/2006/relationships" xmlns:m="http://schemas.openxmlformats.org/officeDocument/2006/math" xmlns:v="urn:schemas-microsoft-com:vml" xmlns:wp14="http://schemas.microsoft.com/office/word/2010/wordprocessingDrawing" xmlns:wp="http://schemas.openxmlformats.org/drawingml/2006/wordprocessingDrawing" xmlns:w10="urn:schemas-microsoft-com:office:word" xmlns:w="http://schemas.openxmlformats.org/wordprocessingml/2006/main" xmlns:w14="http://schemas.microsoft.com/office/word/2010/wordml" xmlns:w15="http://schemas.microsoft.com/office/word/2012/wordml" xmlns:w16cex="http://schemas.microsoft.com/office/word/2018/wordml/cex" xmlns:w16cid="http://schemas.microsoft.com/office/word/2016/wordml/cid" xmlns:w16="http://schemas.microsoft.com/office/word/2018/wordml" xmlns:w16sdtdh="http://schemas.microsoft.com/office/word/2020/wordml/sdtdatahash" xmlns:w16se="http://schemas.microsoft.com/office/word/2015/wordml/symex" xmlns:wpg="http://schemas.microsoft.com/office/word/2010/wordprocessingGroup" xmlns:wpi="http://schemas.microsoft.com/office/word/2010/wordprocessingInk" xmlns:wne="http://schemas.microsoft.com/office/word/2006/wordml" xmlns:wps="http://schemas.microsoft.com/office/word/2010/wordprocessingShape" mc:Ignorable="w14 w15 w16se w16cid w16 w16cex w16sdtdh wp14">
+<w:endnotes xmlns:wpc="http://schemas.microsoft.com/office/word/2010/wordprocessingCanvas" xmlns:cx="http://schemas.microsoft.com/office/drawing/2014/chartex" xmlns:cx1="http://schemas.microsoft.com/office/drawing/2015/9/8/chartex" xmlns:cx2="http://schemas.microsoft.com/office/drawing/2015/10/21/chartex" xmlns:cx3="http://schemas.microsoft.com/office/drawing/2016/5/9/chartex" xmlns:cx4="http://schemas.microsoft.com/office/drawing/2016/5/10/chartex" xmlns:cx5="http://schemas.microsoft.com/office/drawing/2016/5/11/chartex" xmlns:cx6="http://schemas.microsoft.com/office/drawing/2016/5/12/chartex" xmlns:cx7="http://schemas.microsoft.com/office/drawing/2016/5/13/chartex" xmlns:cx8="http://schemas.microsoft.com/office/drawing/2016/5/14/chartex" xmlns:mc="http://schemas.openxmlformats.org/markup-compatibility/2006" xmlns:aink="http://schemas.microsoft.com/office/drawing/2016/ink" xmlns:am3d="http://schemas.microsoft.com/office/drawing/2017/model3d" xmlns:o="urn:schemas-microsoft-com:office:office" xmlns:oel="http://schemas.microsoft.com/office/2019/extlst" xmlns:r="http://schemas.openxmlformats.org/officeDocument/2006/relationships" xmlns:m="http://schemas.openxmlformats.org/officeDocument/2006/math" xmlns:v="urn:schemas-microsoft-com:vml" xmlns:wp14="http://schemas.microsoft.com/office/word/2010/wordprocessingDrawing" xmlns:wp="http://schemas.openxmlformats.org/drawingml/2006/wordprocessingDrawing" xmlns:w10="urn:schemas-microsoft-com:office:word" xmlns:w="http://schemas.openxmlformats.org/wordprocessingml/2006/main" xmlns:w14="http://schemas.microsoft.com/office/word/2010/wordml" xmlns:w15="http://schemas.microsoft.com/office/word/2012/wordml" xmlns:w16cex="http://schemas.microsoft.com/office/word/2018/wordml/cex" xmlns:w16cid="http://schemas.microsoft.com/office/word/2016/wordml/cid" xmlns:w16="http://schemas.microsoft.com/office/word/2018/wordml" xmlns:w16du="http://schemas.microsoft.com/office/word/2023/wordml/word16du" xmlns:w16sdtdh="http://schemas.microsoft.com/office/word/2020/wordml/sdtdatahash" xmlns:w16se="http://schemas.microsoft.com/office/word/2015/wordml/symex" xmlns:wpg="http://schemas.microsoft.com/office/word/2010/wordprocessingGroup" xmlns:wpi="http://schemas.microsoft.com/office/word/2010/wordprocessingInk" xmlns:wne="http://schemas.microsoft.com/office/word/2006/wordml" xmlns:wps="http://schemas.microsoft.com/office/word/2010/wordprocessingShape" mc:Ignorable="w14 w15 w16se w16cid w16 w16cex w16sdtdh w16du wp14">
   <w:endnote w:type="separator" w:id="-1">
     <w:p>
       <w:pPr>
@@ -8638,7 +8542,7 @@
 </file>
 
 <file path=word/footer1.xml><?xml version="1.0" encoding="utf-8"?>
-<w:ftr xmlns:wpc="http://schemas.microsoft.com/office/word/2010/wordprocessingCanvas" xmlns:cx="http://schemas.microsoft.com/office/drawing/2014/chartex" xmlns:cx1="http://schemas.microsoft.com/office/drawing/2015/9/8/chartex" xmlns:cx2="http://schemas.microsoft.com/office/drawing/2015/10/21/chartex" xmlns:cx3="http://schemas.microsoft.com/office/drawing/2016/5/9/chartex" xmlns:cx4="http://schemas.microsoft.com/office/drawing/2016/5/10/chartex" xmlns:cx5="http://schemas.microsoft.com/office/drawing/2016/5/11/chartex" xmlns:cx6="http://schemas.microsoft.com/office/drawing/2016/5/12/chartex" xmlns:cx7="http://schemas.microsoft.com/office/drawing/2016/5/13/chartex" xmlns:cx8="http://schemas.microsoft.com/office/drawing/2016/5/14/chartex" xmlns:mc="http://schemas.openxmlformats.org/markup-compatibility/2006" xmlns:aink="http://schemas.microsoft.com/office/drawing/2016/ink" xmlns:am3d="http://schemas.microsoft.com/office/drawing/2017/model3d" xmlns:o="urn:schemas-microsoft-com:office:office" xmlns:r="http://schemas.openxmlformats.org/officeDocument/2006/relationships" xmlns:m="http://schemas.openxmlformats.org/officeDocument/2006/math" xmlns:v="urn:schemas-microsoft-com:vml" xmlns:wp14="http://schemas.microsoft.com/office/word/2010/wordprocessingDrawing" xmlns:wp="http://schemas.openxmlformats.org/drawingml/2006/wordprocessingDrawing" xmlns:w10="urn:schemas-microsoft-com:office:word" xmlns:w="http://schemas.openxmlformats.org/wordprocessingml/2006/main" xmlns:w14="http://schemas.microsoft.com/office/word/2010/wordml" xmlns:w15="http://schemas.microsoft.com/office/word/2012/wordml" xmlns:w16cex="http://schemas.microsoft.com/office/word/2018/wordml/cex" xmlns:w16cid="http://schemas.microsoft.com/office/word/2016/wordml/cid" xmlns:w16="http://schemas.microsoft.com/office/word/2018/wordml" xmlns:w16sdtdh="http://schemas.microsoft.com/office/word/2020/wordml/sdtdatahash" xmlns:w16se="http://schemas.microsoft.com/office/word/2015/wordml/symex" xmlns:wpg="http://schemas.microsoft.com/office/word/2010/wordprocessingGroup" xmlns:wpi="http://schemas.microsoft.com/office/word/2010/wordprocessingInk" xmlns:wne="http://schemas.microsoft.com/office/word/2006/wordml" xmlns:wps="http://schemas.microsoft.com/office/word/2010/wordprocessingShape" mc:Ignorable="w14 w15 w16se w16cid w16 w16cex w16sdtdh wp14">
+<w:ftr xmlns:wpc="http://schemas.microsoft.com/office/word/2010/wordprocessingCanvas" xmlns:cx="http://schemas.microsoft.com/office/drawing/2014/chartex" xmlns:cx1="http://schemas.microsoft.com/office/drawing/2015/9/8/chartex" xmlns:cx2="http://schemas.microsoft.com/office/drawing/2015/10/21/chartex" xmlns:cx3="http://schemas.microsoft.com/office/drawing/2016/5/9/chartex" xmlns:cx4="http://schemas.microsoft.com/office/drawing/2016/5/10/chartex" xmlns:cx5="http://schemas.microsoft.com/office/drawing/2016/5/11/chartex" xmlns:cx6="http://schemas.microsoft.com/office/drawing/2016/5/12/chartex" xmlns:cx7="http://schemas.microsoft.com/office/drawing/2016/5/13/chartex" xmlns:cx8="http://schemas.microsoft.com/office/drawing/2016/5/14/chartex" xmlns:mc="http://schemas.openxmlformats.org/markup-compatibility/2006" xmlns:aink="http://schemas.microsoft.com/office/drawing/2016/ink" xmlns:am3d="http://schemas.microsoft.com/office/drawing/2017/model3d" xmlns:o="urn:schemas-microsoft-com:office:office" xmlns:oel="http://schemas.microsoft.com/office/2019/extlst" xmlns:r="http://schemas.openxmlformats.org/officeDocument/2006/relationships" xmlns:m="http://schemas.openxmlformats.org/officeDocument/2006/math" xmlns:v="urn:schemas-microsoft-com:vml" xmlns:wp14="http://schemas.microsoft.com/office/word/2010/wordprocessingDrawing" xmlns:wp="http://schemas.openxmlformats.org/drawingml/2006/wordprocessingDrawing" xmlns:w10="urn:schemas-microsoft-com:office:word" xmlns:w="http://schemas.openxmlformats.org/wordprocessingml/2006/main" xmlns:w14="http://schemas.microsoft.com/office/word/2010/wordml" xmlns:w15="http://schemas.microsoft.com/office/word/2012/wordml" xmlns:w16cex="http://schemas.microsoft.com/office/word/2018/wordml/cex" xmlns:w16cid="http://schemas.microsoft.com/office/word/2016/wordml/cid" xmlns:w16="http://schemas.microsoft.com/office/word/2018/wordml" xmlns:w16du="http://schemas.microsoft.com/office/word/2023/wordml/word16du" xmlns:w16sdtdh="http://schemas.microsoft.com/office/word/2020/wordml/sdtdatahash" xmlns:w16se="http://schemas.microsoft.com/office/word/2015/wordml/symex" xmlns:wpg="http://schemas.microsoft.com/office/word/2010/wordprocessingGroup" xmlns:wpi="http://schemas.microsoft.com/office/word/2010/wordprocessingInk" xmlns:wne="http://schemas.microsoft.com/office/word/2006/wordml" xmlns:wps="http://schemas.microsoft.com/office/word/2010/wordprocessingShape" mc:Ignorable="w14 w15 w16se w16cid w16 w16cex w16sdtdh w16du wp14">
   <w:sdt>
     <w:sdtPr>
       <w:id w:val="900001920"/>
@@ -8684,7 +8588,7 @@
 </file>
 
 <file path=word/footnotes.xml><?xml version="1.0" encoding="utf-8"?>
-<w:footnotes xmlns:wpc="http://schemas.microsoft.com/office/word/2010/wordprocessingCanvas" xmlns:cx="http://schemas.microsoft.com/office/drawing/2014/chartex" xmlns:cx1="http://schemas.microsoft.com/office/drawing/2015/9/8/chartex" xmlns:cx2="http://schemas.microsoft.com/office/drawing/2015/10/21/chartex" xmlns:cx3="http://schemas.microsoft.com/office/drawing/2016/5/9/chartex" xmlns:cx4="http://schemas.microsoft.com/office/drawing/2016/5/10/chartex" xmlns:cx5="http://schemas.microsoft.com/office/drawing/2016/5/11/chartex" xmlns:cx6="http://schemas.microsoft.com/office/drawing/2016/5/12/chartex" xmlns:cx7="http://schemas.microsoft.com/office/drawing/2016/5/13/chartex" xmlns:cx8="http://schemas.microsoft.com/office/drawing/2016/5/14/chartex" xmlns:mc="http://schemas.openxmlformats.org/markup-compatibility/2006" xmlns:aink="http://schemas.microsoft.com/office/drawing/2016/ink" xmlns:am3d="http://schemas.microsoft.com/office/drawing/2017/model3d" xmlns:o="urn:schemas-microsoft-com:office:office" xmlns:r="http://schemas.openxmlformats.org/officeDocument/2006/relationships" xmlns:m="http://schemas.openxmlformats.org/officeDocument/2006/math" xmlns:v="urn:schemas-microsoft-com:vml" xmlns:wp14="http://schemas.microsoft.com/office/word/2010/wordprocessingDrawing" xmlns:wp="http://schemas.openxmlformats.org/drawingml/2006/wordprocessingDrawing" xmlns:w10="urn:schemas-microsoft-com:office:word" xmlns:w="http://schemas.openxmlformats.org/wordprocessingml/2006/main" xmlns:w14="http://schemas.microsoft.com/office/word/2010/wordml" xmlns:w15="http://schemas.microsoft.com/office/word/2012/wordml" xmlns:w16cex="http://schemas.microsoft.com/office/word/2018/wordml/cex" xmlns:w16cid="http://schemas.microsoft.com/office/word/2016/wordml/cid" xmlns:w16="http://schemas.microsoft.com/office/word/2018/wordml" xmlns:w16sdtdh="http://schemas.microsoft.com/office/word/2020/wordml/sdtdatahash" xmlns:w16se="http://schemas.microsoft.com/office/word/2015/wordml/symex" xmlns:wpg="http://schemas.microsoft.com/office/word/2010/wordprocessingGroup" xmlns:wpi="http://schemas.microsoft.com/office/word/2010/wordprocessingInk" xmlns:wne="http://schemas.microsoft.com/office/word/2006/wordml" xmlns:wps="http://schemas.microsoft.com/office/word/2010/wordprocessingShape" mc:Ignorable="w14 w15 w16se w16cid w16 w16cex w16sdtdh wp14">
+<w:footnotes xmlns:wpc="http://schemas.microsoft.com/office/word/2010/wordprocessingCanvas" xmlns:cx="http://schemas.microsoft.com/office/drawing/2014/chartex" xmlns:cx1="http://schemas.microsoft.com/office/drawing/2015/9/8/chartex" xmlns:cx2="http://schemas.microsoft.com/office/drawing/2015/10/21/chartex" xmlns:cx3="http://schemas.microsoft.com/office/drawing/2016/5/9/chartex" xmlns:cx4="http://schemas.microsoft.com/office/drawing/2016/5/10/chartex" xmlns:cx5="http://schemas.microsoft.com/office/drawing/2016/5/11/chartex" xmlns:cx6="http://schemas.microsoft.com/office/drawing/2016/5/12/chartex" xmlns:cx7="http://schemas.microsoft.com/office/drawing/2016/5/13/chartex" xmlns:cx8="http://schemas.microsoft.com/office/drawing/2016/5/14/chartex" xmlns:mc="http://schemas.openxmlformats.org/markup-compatibility/2006" xmlns:aink="http://schemas.microsoft.com/office/drawing/2016/ink" xmlns:am3d="http://schemas.microsoft.com/office/drawing/2017/model3d" xmlns:o="urn:schemas-microsoft-com:office:office" xmlns:oel="http://schemas.microsoft.com/office/2019/extlst" xmlns:r="http://schemas.openxmlformats.org/officeDocument/2006/relationships" xmlns:m="http://schemas.openxmlformats.org/officeDocument/2006/math" xmlns:v="urn:schemas-microsoft-com:vml" xmlns:wp14="http://schemas.microsoft.com/office/word/2010/wordprocessingDrawing" xmlns:wp="http://schemas.openxmlformats.org/drawingml/2006/wordprocessingDrawing" xmlns:w10="urn:schemas-microsoft-com:office:word" xmlns:w="http://schemas.openxmlformats.org/wordprocessingml/2006/main" xmlns:w14="http://schemas.microsoft.com/office/word/2010/wordml" xmlns:w15="http://schemas.microsoft.com/office/word/2012/wordml" xmlns:w16cex="http://schemas.microsoft.com/office/word/2018/wordml/cex" xmlns:w16cid="http://schemas.microsoft.com/office/word/2016/wordml/cid" xmlns:w16="http://schemas.microsoft.com/office/word/2018/wordml" xmlns:w16du="http://schemas.microsoft.com/office/word/2023/wordml/word16du" xmlns:w16sdtdh="http://schemas.microsoft.com/office/word/2020/wordml/sdtdatahash" xmlns:w16se="http://schemas.microsoft.com/office/word/2015/wordml/symex" xmlns:wpg="http://schemas.microsoft.com/office/word/2010/wordprocessingGroup" xmlns:wpi="http://schemas.microsoft.com/office/word/2010/wordprocessingInk" xmlns:wne="http://schemas.microsoft.com/office/word/2006/wordml" xmlns:wps="http://schemas.microsoft.com/office/word/2010/wordprocessingShape" mc:Ignorable="w14 w15 w16se w16cid w16 w16cex w16sdtdh w16du wp14">
   <w:footnote w:type="separator" w:id="-1">
     <w:p>
       <w:pPr>
@@ -8709,7 +8613,7 @@
 </file>
 
 <file path=word/numbering.xml><?xml version="1.0" encoding="utf-8"?>
-<w:numbering xmlns:wpc="http://schemas.microsoft.com/office/word/2010/wordprocessingCanvas" xmlns:cx="http://schemas.microsoft.com/office/drawing/2014/chartex" xmlns:cx1="http://schemas.microsoft.com/office/drawing/2015/9/8/chartex" xmlns:cx2="http://schemas.microsoft.com/office/drawing/2015/10/21/chartex" xmlns:cx3="http://schemas.microsoft.com/office/drawing/2016/5/9/chartex" xmlns:cx4="http://schemas.microsoft.com/office/drawing/2016/5/10/chartex" xmlns:cx5="http://schemas.microsoft.com/office/drawing/2016/5/11/chartex" xmlns:cx6="http://schemas.microsoft.com/office/drawing/2016/5/12/chartex" xmlns:cx7="http://schemas.microsoft.com/office/drawing/2016/5/13/chartex" xmlns:cx8="http://schemas.microsoft.com/office/drawing/2016/5/14/chartex" xmlns:mc="http://schemas.openxmlformats.org/markup-compatibility/2006" xmlns:aink="http://schemas.microsoft.com/office/drawing/2016/ink" xmlns:am3d="http://schemas.microsoft.com/office/drawing/2017/model3d" xmlns:o="urn:schemas-microsoft-com:office:office" xmlns:r="http://schemas.openxmlformats.org/officeDocument/2006/relationships" xmlns:m="http://schemas.openxmlformats.org/officeDocument/2006/math" xmlns:v="urn:schemas-microsoft-com:vml" xmlns:wp14="http://schemas.microsoft.com/office/word/2010/wordprocessingDrawing" xmlns:wp="http://schemas.openxmlformats.org/drawingml/2006/wordprocessingDrawing" xmlns:w10="urn:schemas-microsoft-com:office:word" xmlns:w="http://schemas.openxmlformats.org/wordprocessingml/2006/main" xmlns:w14="http://schemas.microsoft.com/office/word/2010/wordml" xmlns:w15="http://schemas.microsoft.com/office/word/2012/wordml" xmlns:w16cex="http://schemas.microsoft.com/office/word/2018/wordml/cex" xmlns:w16cid="http://schemas.microsoft.com/office/word/2016/wordml/cid" xmlns:w16="http://schemas.microsoft.com/office/word/2018/wordml" xmlns:w16sdtdh="http://schemas.microsoft.com/office/word/2020/wordml/sdtdatahash" xmlns:w16se="http://schemas.microsoft.com/office/word/2015/wordml/symex" xmlns:wpg="http://schemas.microsoft.com/office/word/2010/wordprocessingGroup" xmlns:wpi="http://schemas.microsoft.com/office/word/2010/wordprocessingInk" xmlns:wne="http://schemas.microsoft.com/office/word/2006/wordml" xmlns:wps="http://schemas.microsoft.com/office/word/2010/wordprocessingShape" mc:Ignorable="w14 w15 w16se w16cid w16 w16cex w16sdtdh wp14">
+<w:numbering xmlns:wpc="http://schemas.microsoft.com/office/word/2010/wordprocessingCanvas" xmlns:cx="http://schemas.microsoft.com/office/drawing/2014/chartex" xmlns:cx1="http://schemas.microsoft.com/office/drawing/2015/9/8/chartex" xmlns:cx2="http://schemas.microsoft.com/office/drawing/2015/10/21/chartex" xmlns:cx3="http://schemas.microsoft.com/office/drawing/2016/5/9/chartex" xmlns:cx4="http://schemas.microsoft.com/office/drawing/2016/5/10/chartex" xmlns:cx5="http://schemas.microsoft.com/office/drawing/2016/5/11/chartex" xmlns:cx6="http://schemas.microsoft.com/office/drawing/2016/5/12/chartex" xmlns:cx7="http://schemas.microsoft.com/office/drawing/2016/5/13/chartex" xmlns:cx8="http://schemas.microsoft.com/office/drawing/2016/5/14/chartex" xmlns:mc="http://schemas.openxmlformats.org/markup-compatibility/2006" xmlns:aink="http://schemas.microsoft.com/office/drawing/2016/ink" xmlns:am3d="http://schemas.microsoft.com/office/drawing/2017/model3d" xmlns:o="urn:schemas-microsoft-com:office:office" xmlns:oel="http://schemas.microsoft.com/office/2019/extlst" xmlns:r="http://schemas.openxmlformats.org/officeDocument/2006/relationships" xmlns:m="http://schemas.openxmlformats.org/officeDocument/2006/math" xmlns:v="urn:schemas-microsoft-com:vml" xmlns:wp14="http://schemas.microsoft.com/office/word/2010/wordprocessingDrawing" xmlns:wp="http://schemas.openxmlformats.org/drawingml/2006/wordprocessingDrawing" xmlns:w10="urn:schemas-microsoft-com:office:word" xmlns:w="http://schemas.openxmlformats.org/wordprocessingml/2006/main" xmlns:w14="http://schemas.microsoft.com/office/word/2010/wordml" xmlns:w15="http://schemas.microsoft.com/office/word/2012/wordml" xmlns:w16cex="http://schemas.microsoft.com/office/word/2018/wordml/cex" xmlns:w16cid="http://schemas.microsoft.com/office/word/2016/wordml/cid" xmlns:w16="http://schemas.microsoft.com/office/word/2018/wordml" xmlns:w16du="http://schemas.microsoft.com/office/word/2023/wordml/word16du" xmlns:w16sdtdh="http://schemas.microsoft.com/office/word/2020/wordml/sdtdatahash" xmlns:w16se="http://schemas.microsoft.com/office/word/2015/wordml/symex" xmlns:wpg="http://schemas.microsoft.com/office/word/2010/wordprocessingGroup" xmlns:wpi="http://schemas.microsoft.com/office/word/2010/wordprocessingInk" xmlns:wne="http://schemas.microsoft.com/office/word/2006/wordml" xmlns:wps="http://schemas.microsoft.com/office/word/2010/wordprocessingShape" mc:Ignorable="w14 w15 w16se w16cid w16 w16cex w16sdtdh w16du wp14">
   <w:abstractNum w:abstractNumId="0" w15:restartNumberingAfterBreak="0">
     <w:nsid w:val="00E92463"/>
     <w:multiLevelType w:val="hybridMultilevel"/>
@@ -15223,181 +15127,181 @@
       </w:rPr>
     </w:lvl>
   </w:abstractNum>
-  <w:num w:numId="1">
+  <w:num w:numId="1" w16cid:durableId="969357255">
     <w:abstractNumId w:val="45"/>
   </w:num>
-  <w:num w:numId="2">
+  <w:num w:numId="2" w16cid:durableId="417094186">
     <w:abstractNumId w:val="29"/>
   </w:num>
-  <w:num w:numId="3">
+  <w:num w:numId="3" w16cid:durableId="182474517">
     <w:abstractNumId w:val="4"/>
   </w:num>
-  <w:num w:numId="4">
+  <w:num w:numId="4" w16cid:durableId="264777919">
     <w:abstractNumId w:val="58"/>
   </w:num>
-  <w:num w:numId="5">
+  <w:num w:numId="5" w16cid:durableId="1071851796">
     <w:abstractNumId w:val="36"/>
   </w:num>
-  <w:num w:numId="6">
+  <w:num w:numId="6" w16cid:durableId="2120025051">
     <w:abstractNumId w:val="5"/>
   </w:num>
-  <w:num w:numId="7">
+  <w:num w:numId="7" w16cid:durableId="713575424">
     <w:abstractNumId w:val="35"/>
   </w:num>
-  <w:num w:numId="8">
+  <w:num w:numId="8" w16cid:durableId="1688605189">
     <w:abstractNumId w:val="24"/>
   </w:num>
-  <w:num w:numId="9">
+  <w:num w:numId="9" w16cid:durableId="2059543704">
     <w:abstractNumId w:val="15"/>
   </w:num>
-  <w:num w:numId="10">
+  <w:num w:numId="10" w16cid:durableId="1467428615">
     <w:abstractNumId w:val="42"/>
   </w:num>
-  <w:num w:numId="11">
+  <w:num w:numId="11" w16cid:durableId="242840606">
     <w:abstractNumId w:val="6"/>
   </w:num>
-  <w:num w:numId="12">
+  <w:num w:numId="12" w16cid:durableId="1703240374">
     <w:abstractNumId w:val="37"/>
   </w:num>
-  <w:num w:numId="13">
+  <w:num w:numId="13" w16cid:durableId="1765878140">
     <w:abstractNumId w:val="3"/>
   </w:num>
-  <w:num w:numId="14">
+  <w:num w:numId="14" w16cid:durableId="119107959">
     <w:abstractNumId w:val="26"/>
   </w:num>
-  <w:num w:numId="15">
+  <w:num w:numId="15" w16cid:durableId="1466385334">
     <w:abstractNumId w:val="30"/>
   </w:num>
-  <w:num w:numId="16">
+  <w:num w:numId="16" w16cid:durableId="1243639542">
     <w:abstractNumId w:val="55"/>
   </w:num>
-  <w:num w:numId="17">
+  <w:num w:numId="17" w16cid:durableId="1934699132">
     <w:abstractNumId w:val="33"/>
   </w:num>
-  <w:num w:numId="18">
+  <w:num w:numId="18" w16cid:durableId="495924865">
     <w:abstractNumId w:val="14"/>
   </w:num>
-  <w:num w:numId="19">
+  <w:num w:numId="19" w16cid:durableId="693114743">
     <w:abstractNumId w:val="25"/>
   </w:num>
-  <w:num w:numId="20">
+  <w:num w:numId="20" w16cid:durableId="443043314">
     <w:abstractNumId w:val="21"/>
   </w:num>
-  <w:num w:numId="21">
+  <w:num w:numId="21" w16cid:durableId="183903290">
     <w:abstractNumId w:val="19"/>
   </w:num>
-  <w:num w:numId="22">
+  <w:num w:numId="22" w16cid:durableId="1261180740">
     <w:abstractNumId w:val="22"/>
   </w:num>
-  <w:num w:numId="23">
+  <w:num w:numId="23" w16cid:durableId="636690471">
     <w:abstractNumId w:val="10"/>
   </w:num>
-  <w:num w:numId="24">
+  <w:num w:numId="24" w16cid:durableId="481042963">
     <w:abstractNumId w:val="13"/>
   </w:num>
-  <w:num w:numId="25">
+  <w:num w:numId="25" w16cid:durableId="2122337650">
     <w:abstractNumId w:val="50"/>
   </w:num>
-  <w:num w:numId="26">
+  <w:num w:numId="26" w16cid:durableId="2126149530">
     <w:abstractNumId w:val="31"/>
   </w:num>
-  <w:num w:numId="27">
+  <w:num w:numId="27" w16cid:durableId="1454327090">
     <w:abstractNumId w:val="7"/>
   </w:num>
-  <w:num w:numId="28">
+  <w:num w:numId="28" w16cid:durableId="2069913882">
     <w:abstractNumId w:val="52"/>
   </w:num>
-  <w:num w:numId="29">
+  <w:num w:numId="29" w16cid:durableId="1640381672">
     <w:abstractNumId w:val="46"/>
   </w:num>
-  <w:num w:numId="30">
+  <w:num w:numId="30" w16cid:durableId="701828139">
     <w:abstractNumId w:val="16"/>
   </w:num>
-  <w:num w:numId="31">
+  <w:num w:numId="31" w16cid:durableId="667755703">
     <w:abstractNumId w:val="17"/>
   </w:num>
-  <w:num w:numId="32">
+  <w:num w:numId="32" w16cid:durableId="483736593">
     <w:abstractNumId w:val="39"/>
   </w:num>
-  <w:num w:numId="33">
+  <w:num w:numId="33" w16cid:durableId="2053072772">
     <w:abstractNumId w:val="47"/>
   </w:num>
-  <w:num w:numId="34">
+  <w:num w:numId="34" w16cid:durableId="1439567878">
     <w:abstractNumId w:val="1"/>
   </w:num>
-  <w:num w:numId="35">
+  <w:num w:numId="35" w16cid:durableId="129129373">
     <w:abstractNumId w:val="2"/>
   </w:num>
-  <w:num w:numId="36">
+  <w:num w:numId="36" w16cid:durableId="374499772">
     <w:abstractNumId w:val="12"/>
   </w:num>
-  <w:num w:numId="37">
+  <w:num w:numId="37" w16cid:durableId="427431071">
     <w:abstractNumId w:val="51"/>
   </w:num>
-  <w:num w:numId="38">
+  <w:num w:numId="38" w16cid:durableId="1524978030">
     <w:abstractNumId w:val="49"/>
   </w:num>
-  <w:num w:numId="39">
+  <w:num w:numId="39" w16cid:durableId="1838299658">
     <w:abstractNumId w:val="44"/>
   </w:num>
-  <w:num w:numId="40">
+  <w:num w:numId="40" w16cid:durableId="1968008358">
     <w:abstractNumId w:val="34"/>
   </w:num>
-  <w:num w:numId="41">
+  <w:num w:numId="41" w16cid:durableId="1633242918">
     <w:abstractNumId w:val="18"/>
   </w:num>
-  <w:num w:numId="42">
+  <w:num w:numId="42" w16cid:durableId="573050333">
     <w:abstractNumId w:val="27"/>
   </w:num>
-  <w:num w:numId="43">
+  <w:num w:numId="43" w16cid:durableId="1887329972">
     <w:abstractNumId w:val="40"/>
   </w:num>
-  <w:num w:numId="44">
+  <w:num w:numId="44" w16cid:durableId="1281842233">
     <w:abstractNumId w:val="38"/>
   </w:num>
-  <w:num w:numId="45">
+  <w:num w:numId="45" w16cid:durableId="103354263">
     <w:abstractNumId w:val="53"/>
   </w:num>
-  <w:num w:numId="46">
+  <w:num w:numId="46" w16cid:durableId="1673096339">
     <w:abstractNumId w:val="0"/>
   </w:num>
-  <w:num w:numId="47">
+  <w:num w:numId="47" w16cid:durableId="507333548">
     <w:abstractNumId w:val="57"/>
   </w:num>
-  <w:num w:numId="48">
+  <w:num w:numId="48" w16cid:durableId="556011057">
     <w:abstractNumId w:val="43"/>
   </w:num>
-  <w:num w:numId="49">
+  <w:num w:numId="49" w16cid:durableId="675499546">
     <w:abstractNumId w:val="11"/>
   </w:num>
-  <w:num w:numId="50">
+  <w:num w:numId="50" w16cid:durableId="1410228233">
     <w:abstractNumId w:val="32"/>
   </w:num>
-  <w:num w:numId="51">
+  <w:num w:numId="51" w16cid:durableId="29306744">
     <w:abstractNumId w:val="23"/>
   </w:num>
-  <w:num w:numId="52">
+  <w:num w:numId="52" w16cid:durableId="686948896">
     <w:abstractNumId w:val="56"/>
   </w:num>
-  <w:num w:numId="53">
+  <w:num w:numId="53" w16cid:durableId="1915163474">
     <w:abstractNumId w:val="8"/>
   </w:num>
-  <w:num w:numId="54">
+  <w:num w:numId="54" w16cid:durableId="941884756">
     <w:abstractNumId w:val="20"/>
   </w:num>
-  <w:num w:numId="55">
+  <w:num w:numId="55" w16cid:durableId="949508570">
     <w:abstractNumId w:val="28"/>
   </w:num>
-  <w:num w:numId="56">
+  <w:num w:numId="56" w16cid:durableId="1273172280">
     <w:abstractNumId w:val="48"/>
   </w:num>
-  <w:num w:numId="57">
+  <w:num w:numId="57" w16cid:durableId="1659456434">
     <w:abstractNumId w:val="41"/>
   </w:num>
-  <w:num w:numId="58">
+  <w:num w:numId="58" w16cid:durableId="1094013348">
     <w:abstractNumId w:val="54"/>
   </w:num>
-  <w:num w:numId="59">
+  <w:num w:numId="59" w16cid:durableId="18556803">
     <w:abstractNumId w:val="9"/>
   </w:num>
   <w:numIdMacAtCleanup w:val="54"/>
@@ -15405,7 +15309,7 @@
 </file>
 
 <file path=word/styles.xml><?xml version="1.0" encoding="utf-8"?>
-<w:styles xmlns:mc="http://schemas.openxmlformats.org/markup-compatibility/2006" xmlns:r="http://schemas.openxmlformats.org/officeDocument/2006/relationships" xmlns:w="http://schemas.openxmlformats.org/wordprocessingml/2006/main" xmlns:w14="http://schemas.microsoft.com/office/word/2010/wordml" xmlns:w15="http://schemas.microsoft.com/office/word/2012/wordml" xmlns:w16cex="http://schemas.microsoft.com/office/word/2018/wordml/cex" xmlns:w16cid="http://schemas.microsoft.com/office/word/2016/wordml/cid" xmlns:w16="http://schemas.microsoft.com/office/word/2018/wordml" xmlns:w16sdtdh="http://schemas.microsoft.com/office/word/2020/wordml/sdtdatahash" xmlns:w16se="http://schemas.microsoft.com/office/word/2015/wordml/symex" mc:Ignorable="w14 w15 w16se w16cid w16 w16cex w16sdtdh">
+<w:styles xmlns:mc="http://schemas.openxmlformats.org/markup-compatibility/2006" xmlns:r="http://schemas.openxmlformats.org/officeDocument/2006/relationships" xmlns:w="http://schemas.openxmlformats.org/wordprocessingml/2006/main" xmlns:w14="http://schemas.microsoft.com/office/word/2010/wordml" xmlns:w15="http://schemas.microsoft.com/office/word/2012/wordml" xmlns:w16cex="http://schemas.microsoft.com/office/word/2018/wordml/cex" xmlns:w16cid="http://schemas.microsoft.com/office/word/2016/wordml/cid" xmlns:w16="http://schemas.microsoft.com/office/word/2018/wordml" xmlns:w16du="http://schemas.microsoft.com/office/word/2023/wordml/word16du" xmlns:w16sdtdh="http://schemas.microsoft.com/office/word/2020/wordml/sdtdatahash" xmlns:w16se="http://schemas.microsoft.com/office/word/2015/wordml/symex" mc:Ignorable="w14 w15 w16se w16cid w16 w16cex w16sdtdh w16du">
   <w:docDefaults>
     <w:rPrDefault>
       <w:rPr>

</xml_diff>